<commit_message>
Add a preliminary operations table and Haggis listing to Atomic Ops
</commit_message>
<xml_diff>
--- a/AltParallelism/warehouse.docx
+++ b/AltParallelism/warehouse.docx
@@ -229,7 +229,15 @@
       <w:r>
         <w:rPr/>
         <w:tab/>
-        <w:t xml:space="preserve">we have a conditional barrier, we have to wait until the </w:t>
+        <w:t>we have a</w:t>
+      </w:r>
+      <w:r>
+        <w:rPr/>
+        <w:t>n additional</w:t>
+      </w:r>
+      <w:r>
+        <w:rPr/>
+        <w:t xml:space="preserve"> conditional barrier, we have to wait until the </w:t>
       </w:r>
       <w:r>
         <w:rPr/>
@@ -246,6 +254,26 @@
       <w:r>
         <w:rPr/>
         <w:t xml:space="preserve"> object to the package</w:t>
+      </w:r>
+      <w:r/>
+    </w:p>
+    <w:p>
+      <w:pPr>
+        <w:pStyle w:val="Normal"/>
+        <w:rPr/>
+      </w:pPr>
+      <w:r>
+        <w:rPr/>
+      </w:r>
+      <w:r/>
+    </w:p>
+    <w:p>
+      <w:pPr>
+        <w:pStyle w:val="Normal"/>
+        <w:rPr/>
+      </w:pPr>
+      <w:r>
+        <w:rPr/>
       </w:r>
       <w:r/>
     </w:p>

</xml_diff>